<commit_message>
More Updating on Report and PowerPoint
</commit_message>
<xml_diff>
--- a/ csc533/Project 2 - Bayesian Networks/Project 2 Report.docx
+++ b/ csc533/Project 2 - Bayesian Networks/Project 2 Report.docx
@@ -223,9 +223,6 @@
                   </w:rPr>
                   <w:alias w:val="Date"/>
                   <w:id w:val="13406932"/>
-                  <w:placeholder>
-                    <w:docPart w:val="6502040F5E0F42D4AF01AE9392E81389"/>
-                  </w:placeholder>
                   <w:dataBinding w:prefixMappings="xmlns:ns0='http://schemas.microsoft.com/office/2006/coverPageProps'" w:xpath="/ns0:CoverPageProperties[1]/ns0:PublishDate[1]" w:storeItemID="{55AF091B-3C7A-41E3-B477-F2FDAA23CFDA}"/>
                   <w:date w:fullDate="2009-11-23T00:00:00Z">
                     <w:dateFormat w:val="M/d/yyyy"/>
@@ -920,6 +917,9 @@
     </w:p>
     <w:p>
       <w:r>
+        <w:rPr>
+          <w:noProof/>
+        </w:rPr>
         <w:drawing>
           <wp:inline distT="0" distB="0" distL="0" distR="0">
             <wp:extent cx="5943600" cy="3870325"/>
@@ -3216,7 +3216,7 @@
               <w:jc w:val="center"/>
             </w:pPr>
             <w:r>
-              <w:t>4.11%</w:t>
+              <w:t>5.00%</w:t>
             </w:r>
           </w:p>
         </w:tc>
@@ -3246,6 +3246,9 @@
             <w:pPr>
               <w:jc w:val="center"/>
             </w:pPr>
+            <w:r>
+              <w:t>4.11%</w:t>
+            </w:r>
           </w:p>
         </w:tc>
       </w:tr>
@@ -3694,6 +3697,9 @@
             <w:pPr>
               <w:jc w:val="center"/>
             </w:pPr>
+            <w:r>
+              <w:t>95%</w:t>
+            </w:r>
           </w:p>
         </w:tc>
       </w:tr>
@@ -3988,6 +3994,9 @@
             <w:pPr>
               <w:jc w:val="center"/>
             </w:pPr>
+            <w:r>
+              <w:t xml:space="preserve">50% </w:t>
+            </w:r>
           </w:p>
         </w:tc>
       </w:tr>
@@ -4096,6 +4105,9 @@
             <w:pPr>
               <w:jc w:val="center"/>
             </w:pPr>
+            <w:r>
+              <w:t>50%</w:t>
+            </w:r>
           </w:p>
         </w:tc>
       </w:tr>
@@ -4150,6 +4162,9 @@
             <w:pPr>
               <w:jc w:val="center"/>
             </w:pPr>
+            <w:r>
+              <w:t>60%</w:t>
+            </w:r>
           </w:p>
         </w:tc>
       </w:tr>
@@ -4201,6 +4216,9 @@
             <w:pPr>
               <w:jc w:val="center"/>
             </w:pPr>
+            <w:r>
+              <w:t>75%</w:t>
+            </w:r>
           </w:p>
         </w:tc>
       </w:tr>
@@ -4208,10 +4226,249 @@
     <w:p/>
     <w:p>
       <w:pPr>
+        <w:rPr>
+          <w:rFonts w:asciiTheme="majorHAnsi" w:eastAsiaTheme="majorEastAsia" w:hAnsiTheme="majorHAnsi" w:cstheme="majorBidi"/>
+          <w:b/>
+          <w:bCs/>
+          <w:color w:val="365F91" w:themeColor="accent1" w:themeShade="BF"/>
+          <w:sz w:val="28"/>
+          <w:szCs w:val="28"/>
+        </w:rPr>
+      </w:pPr>
+      <w:r>
+        <w:br w:type="page"/>
+      </w:r>
+    </w:p>
+    <w:p>
+      <w:pPr>
         <w:pStyle w:val="Heading1"/>
       </w:pPr>
+      <w:proofErr w:type="spellStart"/>
       <w:r>
         <w:lastRenderedPageBreak/>
+        <w:t>ScreenShots</w:t>
+      </w:r>
+      <w:proofErr w:type="spellEnd"/>
+    </w:p>
+    <w:p>
+      <w:pPr>
+        <w:pStyle w:val="Heading1"/>
+      </w:pPr>
+    </w:p>
+    <w:p>
+      <w:pPr>
+        <w:pStyle w:val="Heading2"/>
+      </w:pPr>
+      <w:r>
+        <w:t>Asian Travel</w:t>
+      </w:r>
+    </w:p>
+    <w:p>
+      <w:pPr>
+        <w:pStyle w:val="Heading2"/>
+      </w:pPr>
+      <w:r>
+        <w:rPr>
+          <w:b w:val="0"/>
+          <w:bCs w:val="0"/>
+          <w:noProof/>
+        </w:rPr>
+        <w:drawing>
+          <wp:anchor distT="0" distB="0" distL="114300" distR="114300" simplePos="0" relativeHeight="251658240" behindDoc="0" locked="0" layoutInCell="1" allowOverlap="1">
+            <wp:simplePos x="0" y="0"/>
+            <wp:positionH relativeFrom="column">
+              <wp:align>left</wp:align>
+            </wp:positionH>
+            <wp:positionV relativeFrom="paragraph">
+              <wp:align>top</wp:align>
+            </wp:positionV>
+            <wp:extent cx="2767330" cy="1967865"/>
+            <wp:effectExtent l="190500" t="152400" r="166370" b="127635"/>
+            <wp:wrapSquare wrapText="bothSides"/>
+            <wp:docPr id="13" name="Picture 13"/>
+            <wp:cNvGraphicFramePr>
+              <a:graphicFrameLocks xmlns:a="http://schemas.openxmlformats.org/drawingml/2006/main" noChangeAspect="1"/>
+            </wp:cNvGraphicFramePr>
+            <a:graphic xmlns:a="http://schemas.openxmlformats.org/drawingml/2006/main">
+              <a:graphicData uri="http://schemas.openxmlformats.org/drawingml/2006/picture">
+                <pic:pic xmlns:pic="http://schemas.openxmlformats.org/drawingml/2006/picture">
+                  <pic:nvPicPr>
+                    <pic:cNvPr id="0" name="Picture 13"/>
+                    <pic:cNvPicPr>
+                      <a:picLocks noChangeAspect="1" noChangeArrowheads="1"/>
+                    </pic:cNvPicPr>
+                  </pic:nvPicPr>
+                  <pic:blipFill>
+                    <a:blip r:embed="rId7" cstate="print"/>
+                    <a:srcRect l="641" t="10385" r="65785" b="51410"/>
+                    <a:stretch>
+                      <a:fillRect/>
+                    </a:stretch>
+                  </pic:blipFill>
+                  <pic:spPr bwMode="auto">
+                    <a:xfrm>
+                      <a:off x="0" y="0"/>
+                      <a:ext cx="2767330" cy="1967865"/>
+                    </a:xfrm>
+                    <a:prstGeom prst="rect">
+                      <a:avLst/>
+                    </a:prstGeom>
+                    <a:ln>
+                      <a:noFill/>
+                    </a:ln>
+                    <a:effectLst>
+                      <a:outerShdw blurRad="190500" algn="tl" rotWithShape="0">
+                        <a:srgbClr val="000000">
+                          <a:alpha val="70000"/>
+                        </a:srgbClr>
+                      </a:outerShdw>
+                    </a:effectLst>
+                  </pic:spPr>
+                </pic:pic>
+              </a:graphicData>
+            </a:graphic>
+          </wp:anchor>
+        </w:drawing>
+      </w:r>
+      <w:r>
+        <w:br w:type="textWrapping" w:clear="all"/>
+      </w:r>
+    </w:p>
+    <w:p/>
+    <w:p>
+      <w:pPr>
+        <w:pStyle w:val="Heading2"/>
+      </w:pPr>
+      <w:r>
+        <w:t>Smoker With Lung Cancer</w:t>
+      </w:r>
+    </w:p>
+    <w:p/>
+    <w:p>
+      <w:r>
+        <w:rPr>
+          <w:noProof/>
+        </w:rPr>
+        <w:drawing>
+          <wp:inline distT="0" distB="0" distL="0" distR="0">
+            <wp:extent cx="3852863" cy="2139585"/>
+            <wp:effectExtent l="190500" t="152400" r="166687" b="127365"/>
+            <wp:docPr id="16" name="Picture 16"/>
+            <wp:cNvGraphicFramePr>
+              <a:graphicFrameLocks xmlns:a="http://schemas.openxmlformats.org/drawingml/2006/main" noChangeAspect="1"/>
+            </wp:cNvGraphicFramePr>
+            <a:graphic xmlns:a="http://schemas.openxmlformats.org/drawingml/2006/main">
+              <a:graphicData uri="http://schemas.openxmlformats.org/drawingml/2006/picture">
+                <pic:pic xmlns:pic="http://schemas.openxmlformats.org/drawingml/2006/picture">
+                  <pic:nvPicPr>
+                    <pic:cNvPr id="0" name="Picture 16"/>
+                    <pic:cNvPicPr>
+                      <a:picLocks noChangeAspect="1" noChangeArrowheads="1"/>
+                    </pic:cNvPicPr>
+                  </pic:nvPicPr>
+                  <pic:blipFill>
+                    <a:blip r:embed="rId8" cstate="print"/>
+                    <a:srcRect l="801" t="10513" r="60817" b="55384"/>
+                    <a:stretch>
+                      <a:fillRect/>
+                    </a:stretch>
+                  </pic:blipFill>
+                  <pic:spPr bwMode="auto">
+                    <a:xfrm>
+                      <a:off x="0" y="0"/>
+                      <a:ext cx="3852863" cy="2139585"/>
+                    </a:xfrm>
+                    <a:prstGeom prst="rect">
+                      <a:avLst/>
+                    </a:prstGeom>
+                    <a:ln>
+                      <a:noFill/>
+                    </a:ln>
+                    <a:effectLst>
+                      <a:outerShdw blurRad="190500" algn="tl" rotWithShape="0">
+                        <a:srgbClr val="000000">
+                          <a:alpha val="70000"/>
+                        </a:srgbClr>
+                      </a:outerShdw>
+                    </a:effectLst>
+                  </pic:spPr>
+                </pic:pic>
+              </a:graphicData>
+            </a:graphic>
+          </wp:inline>
+        </w:drawing>
+      </w:r>
+    </w:p>
+    <w:p/>
+    <w:p>
+      <w:pPr>
+        <w:pStyle w:val="Heading2"/>
+      </w:pPr>
+      <w:r>
+        <w:lastRenderedPageBreak/>
+        <w:t>Tuberculosis , Lung Cancer &amp; Bronchitis</w:t>
+      </w:r>
+    </w:p>
+    <w:p>
+      <w:r>
+        <w:rPr>
+          <w:noProof/>
+        </w:rPr>
+        <w:drawing>
+          <wp:inline distT="0" distB="0" distL="0" distR="0">
+            <wp:extent cx="3948113" cy="2472723"/>
+            <wp:effectExtent l="190500" t="152400" r="166687" b="137127"/>
+            <wp:docPr id="19" name="Picture 19"/>
+            <wp:cNvGraphicFramePr>
+              <a:graphicFrameLocks xmlns:a="http://schemas.openxmlformats.org/drawingml/2006/main" noChangeAspect="1"/>
+            </wp:cNvGraphicFramePr>
+            <a:graphic xmlns:a="http://schemas.openxmlformats.org/drawingml/2006/main">
+              <a:graphicData uri="http://schemas.openxmlformats.org/drawingml/2006/picture">
+                <pic:pic xmlns:pic="http://schemas.openxmlformats.org/drawingml/2006/picture">
+                  <pic:nvPicPr>
+                    <pic:cNvPr id="0" name="Picture 19"/>
+                    <pic:cNvPicPr>
+                      <a:picLocks noChangeAspect="1" noChangeArrowheads="1"/>
+                    </pic:cNvPicPr>
+                  </pic:nvPicPr>
+                  <pic:blipFill>
+                    <a:blip r:embed="rId9" cstate="print"/>
+                    <a:srcRect l="802" t="10769" r="60814" b="50769"/>
+                    <a:stretch>
+                      <a:fillRect/>
+                    </a:stretch>
+                  </pic:blipFill>
+                  <pic:spPr bwMode="auto">
+                    <a:xfrm>
+                      <a:off x="0" y="0"/>
+                      <a:ext cx="3947698" cy="2472463"/>
+                    </a:xfrm>
+                    <a:prstGeom prst="rect">
+                      <a:avLst/>
+                    </a:prstGeom>
+                    <a:ln>
+                      <a:noFill/>
+                    </a:ln>
+                    <a:effectLst>
+                      <a:outerShdw blurRad="190500" algn="tl" rotWithShape="0">
+                        <a:srgbClr val="000000">
+                          <a:alpha val="70000"/>
+                        </a:srgbClr>
+                      </a:outerShdw>
+                    </a:effectLst>
+                  </pic:spPr>
+                </pic:pic>
+              </a:graphicData>
+            </a:graphic>
+          </wp:inline>
+        </w:drawing>
+      </w:r>
+    </w:p>
+    <w:p>
+      <w:pPr>
+        <w:pStyle w:val="Heading1"/>
+      </w:pPr>
+      <w:r>
         <w:t xml:space="preserve">Contributions </w:t>
       </w:r>
     </w:p>
@@ -4971,6 +5228,7 @@
   <w:style w:type="character" w:default="1" w:styleId="DefaultParagraphFont">
     <w:name w:val="Default Paragraph Font"/>
     <w:uiPriority w:val="1"/>
+    <w:semiHidden/>
     <w:unhideWhenUsed/>
   </w:style>
   <w:style w:type="table" w:default="1" w:styleId="TableNormal">
@@ -5115,8 +5373,8 @@
       </w:tblCellMar>
     </w:tblPr>
   </w:style>
-  <w:style w:type="table" w:customStyle="1" w:styleId="LightList-Accent1">
-    <w:name w:val="Light List Accent 1"/>
+  <w:style w:type="table" w:customStyle="1" w:styleId="LightList-Accent11">
+    <w:name w:val="Light List - Accent 11"/>
     <w:basedOn w:val="TableNormal"/>
     <w:uiPriority w:val="61"/>
     <w:rsid w:val="000945A2"/>
@@ -5207,8 +5465,8 @@
       </w:tcPr>
     </w:tblStylePr>
   </w:style>
-  <w:style w:type="table" w:customStyle="1" w:styleId="MediumShading1-Accent1">
-    <w:name w:val="Medium Shading 1 Accent 1"/>
+  <w:style w:type="table" w:customStyle="1" w:styleId="MediumShading1-Accent11">
+    <w:name w:val="Medium Shading 1 - Accent 11"/>
     <w:basedOn w:val="TableNormal"/>
     <w:uiPriority w:val="63"/>
     <w:rsid w:val="000945A2"/>
@@ -5739,35 +5997,6 @@
         </w:p>
       </w:docPartBody>
     </w:docPart>
-    <w:docPart>
-      <w:docPartPr>
-        <w:name w:val="C7D59FDC5A294C7890A53CEC6F878427"/>
-        <w:category>
-          <w:name w:val="General"/>
-          <w:gallery w:val="placeholder"/>
-        </w:category>
-        <w:types>
-          <w:type w:val="bbPlcHdr"/>
-        </w:types>
-        <w:behaviors>
-          <w:behavior w:val="content"/>
-        </w:behaviors>
-        <w:guid w:val="{ACFC9D91-9BEF-4F27-8A3E-32D0592846D3}"/>
-      </w:docPartPr>
-      <w:docPartBody>
-        <w:p>
-          <w:pPr>
-            <w:pStyle w:val="C7D59FDC5A294C7890A53CEC6F878427"/>
-          </w:pPr>
-          <w:r>
-            <w:rPr>
-              <w:color w:val="4F81BD" w:themeColor="accent1"/>
-            </w:rPr>
-            <w:t>[Type the author name]</w:t>
-          </w:r>
-        </w:p>
-      </w:docPartBody>
-    </w:docPart>
   </w:docParts>
 </w:glossaryDocument>
 </file>
@@ -5836,6 +6065,7 @@
   </w:compat>
   <w:rsids>
     <w:rsidRoot w:val="006D7985"/>
+    <w:rsid w:val="000148DC"/>
     <w:rsid w:val="000C5462"/>
     <w:rsid w:val="006D7985"/>
   </w:rsids>
@@ -6018,6 +6248,7 @@
   <w:style w:type="paragraph" w:default="1" w:styleId="Normal">
     <w:name w:val="Normal"/>
     <w:qFormat/>
+    <w:rsid w:val="000148DC"/>
   </w:style>
   <w:style w:type="character" w:default="1" w:styleId="DefaultParagraphFont">
     <w:name w:val="Default Paragraph Font"/>
@@ -6370,10 +6601,22 @@
 </CoverPageProperties>
 </file>
 
+<file path=customXml/item2.xml><?xml version="1.0" encoding="utf-8"?>
+<b:Sources xmlns:b="http://schemas.openxmlformats.org/officeDocument/2006/bibliography" xmlns="http://schemas.openxmlformats.org/officeDocument/2006/bibliography" SelectedStyle="\APA.XSL" StyleName="APA"/>
+</file>
+
 <file path=customXml/itemProps1.xml><?xml version="1.0" encoding="utf-8"?>
 <ds:datastoreItem xmlns:ds="http://schemas.openxmlformats.org/officeDocument/2006/customXml" ds:itemID="{55AF091B-3C7A-41E3-B477-F2FDAA23CFDA}">
   <ds:schemaRefs>
     <ds:schemaRef ds:uri="http://schemas.microsoft.com/office/2006/coverPageProps"/>
   </ds:schemaRefs>
 </ds:datastoreItem>
+</file>
+
+<file path=customXml/itemProps2.xml><?xml version="1.0" encoding="utf-8"?>
+<ds:datastoreItem xmlns:ds="http://schemas.openxmlformats.org/officeDocument/2006/customXml" ds:itemID="{5442D1FF-EE67-483A-B02E-F16E47689C8E}">
+  <ds:schemaRefs>
+    <ds:schemaRef ds:uri="http://schemas.openxmlformats.org/officeDocument/2006/bibliography"/>
+  </ds:schemaRefs>
+</ds:datastoreItem>
 </file>
</xml_diff>